<commit_message>
prax 4, väike muutus
</commit_message>
<xml_diff>
--- a/_4praktikum/4pratikum17.docx
+++ b/_4praktikum/4pratikum17.docx
@@ -168,7 +168,7 @@
         </w:numPr>
       </w:pPr>
       <w:r>
-        <w:t xml:space="preserve">Multinominaalne logistiline regressioon - funktsiooniga</w:t>
+        <w:t xml:space="preserve">Multinomiaalne logistiline regressioon - funktsiooniga</w:t>
       </w:r>
       <w:r>
         <w:t xml:space="preserve"> </w:t>
@@ -2107,9 +2107,22 @@
         </w:rPr>
         <w:t xml:space="preserve">(fmsb)</w:t>
       </w:r>
-      <w:r>
-        <w:br w:type="textWrapping"/>
-      </w:r>
+    </w:p>
+    <w:p>
+      <w:pPr>
+        <w:pStyle w:val="SourceCode"/>
+      </w:pPr>
+      <w:r>
+        <w:rPr>
+          <w:rStyle w:val="VerbatimChar"/>
+        </w:rPr>
+        <w:t xml:space="preserve">## Warning: package 'fmsb' was built under R version 3.3.3</w:t>
+      </w:r>
+    </w:p>
+    <w:p>
+      <w:pPr>
+        <w:pStyle w:val="SourceCode"/>
+      </w:pPr>
       <w:r>
         <w:rPr>
           <w:rStyle w:val="KeywordTok"/>
@@ -4697,7 +4710,7 @@
     </w:lvl>
   </w:abstractNum>
   <w:abstractNum w:abstractNumId="990">
-    <w:nsid w:val="d5760c96"/>
+    <w:nsid w:val="47d2ee5e"/>
     <w:multiLevelType w:val="multilevel"/>
     <w:lvl w:ilvl="0">
       <w:numFmt w:val="bullet"/>
@@ -4778,7 +4791,7 @@
     </w:lvl>
   </w:abstractNum>
   <w:abstractNum w:abstractNumId="991">
-    <w:nsid w:val="fb58c2ee"/>
+    <w:nsid w:val="349ac574"/>
     <w:multiLevelType w:val="multilevel"/>
     <w:lvl w:ilvl="0">
       <w:numFmt w:val="bullet"/>
@@ -4859,7 +4872,7 @@
     </w:lvl>
   </w:abstractNum>
   <w:abstractNum w:abstractNumId="99411">
-    <w:nsid w:val="7b5e800c"/>
+    <w:nsid w:val="13d2bf46"/>
     <w:multiLevelType w:val="multilevel"/>
     <w:lvl w:ilvl="0">
       <w:start w:val="1"/>
@@ -4947,7 +4960,7 @@
     </w:lvl>
   </w:abstractNum>
   <w:abstractNum w:abstractNumId="99711">
-    <w:nsid w:val="cf557c2b"/>
+    <w:nsid w:val="b535ab25"/>
     <w:multiLevelType w:val="multilevel"/>
     <w:lvl w:ilvl="0">
       <w:start w:val="1"/>
@@ -5035,7 +5048,7 @@
     </w:lvl>
   </w:abstractNum>
   <w:abstractNum w:abstractNumId="99412">
-    <w:nsid w:val="3294df1a"/>
+    <w:nsid w:val="3f3ea869"/>
     <w:multiLevelType w:val="multilevel"/>
     <w:lvl w:ilvl="0">
       <w:start w:val="2"/>

</xml_diff>